<commit_message>
Se corrigieron las descripciones de CU desde la 16 hasta la 22
</commit_message>
<xml_diff>
--- a/Documentación/CU-16_VerVenta/Descripción.docx
+++ b/Documentación/CU-16_VerVenta/Descripción.docx
@@ -83,11 +83,16 @@
               <w:jc w:val="both"/>
             </w:pPr>
             <w:r>
-              <w:t>El caso de uso tiene como finalidad mostrar una lista de las VENTA</w:t>
+              <w:t xml:space="preserve">El caso de uso tiene como finalidad mostrar una lista de las </w:t>
+            </w:r>
+            <w:proofErr w:type="spellStart"/>
+            <w:r>
+              <w:t>VENTA</w:t>
             </w:r>
             <w:r>
               <w:t>s</w:t>
             </w:r>
+            <w:proofErr w:type="spellEnd"/>
             <w:r>
               <w:t xml:space="preserve"> registradas en el sistema, con la posibilidad de acceder al detalle de una venta seleccionada.</w:t>
             </w:r>
@@ -280,7 +285,15 @@
               <w:jc w:val="both"/>
             </w:pPr>
             <w:r>
-              <w:t>El sistema muestra la ventana VerVentasView con una tabla que contiene las ventas</w:t>
+              <w:t xml:space="preserve">El sistema muestra la ventana </w:t>
+            </w:r>
+            <w:proofErr w:type="spellStart"/>
+            <w:r>
+              <w:t>VerVentasView</w:t>
+            </w:r>
+            <w:proofErr w:type="spellEnd"/>
+            <w:r>
+              <w:t xml:space="preserve"> con una tabla que contiene las ventas</w:t>
             </w:r>
             <w:r>
               <w:t>,</w:t>
@@ -470,7 +483,15 @@
               <w:t xml:space="preserve">El sistema </w:t>
             </w:r>
             <w:r>
-              <w:t xml:space="preserve">cierra la ventana VerVentasView y </w:t>
+              <w:t xml:space="preserve">cierra la ventana </w:t>
+            </w:r>
+            <w:proofErr w:type="spellStart"/>
+            <w:r>
+              <w:t>VerVentasView</w:t>
+            </w:r>
+            <w:proofErr w:type="spellEnd"/>
+            <w:r>
+              <w:t xml:space="preserve"> y </w:t>
             </w:r>
             <w:r>
               <w:t xml:space="preserve">muestra </w:t>
@@ -482,8 +503,13 @@
               <w:t xml:space="preserve"> ventana</w:t>
             </w:r>
             <w:r>
-              <w:t xml:space="preserve"> VerVentaView</w:t>
-            </w:r>
+              <w:t xml:space="preserve"> </w:t>
+            </w:r>
+            <w:proofErr w:type="spellStart"/>
+            <w:r>
+              <w:t>VerVentaView</w:t>
+            </w:r>
+            <w:proofErr w:type="spellEnd"/>
             <w:r>
               <w:t xml:space="preserve"> con </w:t>
             </w:r>
@@ -555,18 +581,25 @@
             <w:r>
               <w:t xml:space="preserve">El sistema cierra la ventana </w:t>
             </w:r>
+            <w:proofErr w:type="spellStart"/>
             <w:r>
               <w:t>VerVenta</w:t>
             </w:r>
             <w:r>
               <w:t>View</w:t>
             </w:r>
+            <w:proofErr w:type="spellEnd"/>
             <w:r>
               <w:t xml:space="preserve"> y </w:t>
             </w:r>
             <w:r>
-              <w:t>muestra la ventana VerVentasView</w:t>
-            </w:r>
+              <w:t xml:space="preserve">muestra la ventana </w:t>
+            </w:r>
+            <w:proofErr w:type="spellStart"/>
+            <w:r>
+              <w:t>VerVentasView</w:t>
+            </w:r>
+            <w:proofErr w:type="spellEnd"/>
             <w:r>
               <w:t xml:space="preserve"> con </w:t>
             </w:r>
@@ -627,7 +660,15 @@
               <w:jc w:val="both"/>
             </w:pPr>
             <w:r>
-              <w:t>El sistema cierra la ventana VerVentasView.</w:t>
+              <w:t xml:space="preserve">El sistema cierra la ventana </w:t>
+            </w:r>
+            <w:proofErr w:type="spellStart"/>
+            <w:r>
+              <w:t>VerVentasView</w:t>
+            </w:r>
+            <w:proofErr w:type="spellEnd"/>
+            <w:r>
+              <w:t>.</w:t>
             </w:r>
           </w:p>
           <w:p>
@@ -713,7 +754,15 @@
               <w:jc w:val="both"/>
             </w:pPr>
             <w:r>
-              <w:t xml:space="preserve">El sistema muestra la ventana InfoView con el mensaje </w:t>
+              <w:t xml:space="preserve">El sistema muestra la ventana </w:t>
+            </w:r>
+            <w:proofErr w:type="spellStart"/>
+            <w:r>
+              <w:t>InfoView</w:t>
+            </w:r>
+            <w:proofErr w:type="spellEnd"/>
+            <w:r>
+              <w:t xml:space="preserve"> con el mensaje </w:t>
             </w:r>
             <w:r>
               <w:t>“</w:t>
@@ -780,15 +829,25 @@
             <w:r>
               <w:t xml:space="preserve"> ventana </w:t>
             </w:r>
+            <w:proofErr w:type="spellStart"/>
             <w:r>
               <w:t>Info</w:t>
             </w:r>
             <w:r>
-              <w:t>View y</w:t>
-            </w:r>
-            <w:r>
-              <w:t xml:space="preserve"> VerVentasView</w:t>
-            </w:r>
+              <w:t>View</w:t>
+            </w:r>
+            <w:proofErr w:type="spellEnd"/>
+            <w:r>
+              <w:t xml:space="preserve"> y</w:t>
+            </w:r>
+            <w:r>
+              <w:t xml:space="preserve"> </w:t>
+            </w:r>
+            <w:proofErr w:type="spellStart"/>
+            <w:r>
+              <w:t>VerVentasView</w:t>
+            </w:r>
+            <w:proofErr w:type="spellEnd"/>
             <w:r>
               <w:t xml:space="preserve"> regresa al flujo normal en el </w:t>
             </w:r>
@@ -828,22 +887,7 @@
           </w:tcPr>
           <w:p>
             <w:r>
-              <w:t xml:space="preserve">EX-01 No hay </w:t>
-            </w:r>
-            <w:r>
-              <w:t>C</w:t>
-            </w:r>
-            <w:r>
-              <w:t xml:space="preserve">onexión </w:t>
-            </w:r>
-            <w:r>
-              <w:t xml:space="preserve">a la </w:t>
-            </w:r>
-            <w:r>
-              <w:t>R</w:t>
-            </w:r>
-            <w:r>
-              <w:t>ed</w:t>
+              <w:t>EX-01 No hay Conexión a la Red</w:t>
             </w:r>
           </w:p>
           <w:p>
@@ -853,25 +897,19 @@
                 <w:ilvl w:val="0"/>
                 <w:numId w:val="11"/>
               </w:numPr>
+              <w:spacing w:line="276" w:lineRule="auto"/>
             </w:pPr>
             <w:r>
               <w:lastRenderedPageBreak/>
               <w:t xml:space="preserve">El sistema muestra en pantalla la ventana </w:t>
             </w:r>
+            <w:proofErr w:type="spellStart"/>
             <w:r>
               <w:t>ErrorView</w:t>
             </w:r>
-            <w:r>
-              <w:t xml:space="preserve"> con el mensaje “No se pudo conectar a </w:t>
-            </w:r>
-            <w:r>
-              <w:t xml:space="preserve">la red de la </w:t>
-            </w:r>
-            <w:r>
-              <w:t>empresa</w:t>
-            </w:r>
-            <w:r>
-              <w:t>, por favor revise su conexión” junto con un botón de aceptar.</w:t>
+            <w:proofErr w:type="spellEnd"/>
+            <w:r>
+              <w:t xml:space="preserve"> con el mensaje “No se pudo conectar a la red del supermercado, inténtelo de nuevo más tarde” junto con un botón de aceptar.</w:t>
             </w:r>
           </w:p>
           <w:p>
@@ -881,15 +919,10 @@
                 <w:ilvl w:val="0"/>
                 <w:numId w:val="11"/>
               </w:numPr>
-            </w:pPr>
-            <w:r>
-              <w:t xml:space="preserve">El </w:t>
-            </w:r>
-            <w:r>
-              <w:t xml:space="preserve">cajero </w:t>
-            </w:r>
-            <w:r>
-              <w:t>da clic en “Aceptar”.</w:t>
+              <w:spacing w:line="276" w:lineRule="auto"/>
+            </w:pPr>
+            <w:r>
+              <w:t>El cajero da clic en “Aceptar”.</w:t>
             </w:r>
           </w:p>
           <w:p>
@@ -899,16 +932,20 @@
                 <w:ilvl w:val="0"/>
                 <w:numId w:val="11"/>
               </w:numPr>
+              <w:spacing w:line="276" w:lineRule="auto"/>
             </w:pPr>
             <w:r>
               <w:t xml:space="preserve">El sistema cierra las ventanas </w:t>
             </w:r>
+            <w:proofErr w:type="spellStart"/>
             <w:r>
               <w:t>ErrorView</w:t>
             </w:r>
+            <w:proofErr w:type="spellEnd"/>
             <w:r>
               <w:t xml:space="preserve"> y </w:t>
             </w:r>
+            <w:proofErr w:type="spellStart"/>
             <w:r>
               <w:t>Ver</w:t>
             </w:r>
@@ -921,6 +958,7 @@
             <w:r>
               <w:t>View</w:t>
             </w:r>
+            <w:proofErr w:type="spellEnd"/>
             <w:r>
               <w:t xml:space="preserve">. </w:t>
             </w:r>
@@ -934,6 +972,10 @@
               </w:numPr>
             </w:pPr>
             <w:r>
+              <w:rPr>
+                <w:kern w:val="0"/>
+                <w14:ligatures w14:val="none"/>
+              </w:rPr>
               <w:t>Regresa al flujo normal en el último paso.</w:t>
             </w:r>
           </w:p>
@@ -2337,6 +2379,36 @@
   </w:num>
   <w:num w:numId="14" w16cid:durableId="1300722076">
     <w:abstractNumId w:val="9"/>
+  </w:num>
+  <w:num w:numId="15" w16cid:durableId="793905937">
+    <w:abstractNumId w:val="6"/>
+    <w:lvlOverride w:ilvl="0">
+      <w:startOverride w:val="1"/>
+    </w:lvlOverride>
+    <w:lvlOverride w:ilvl="1">
+      <w:startOverride w:val="1"/>
+    </w:lvlOverride>
+    <w:lvlOverride w:ilvl="2">
+      <w:startOverride w:val="1"/>
+    </w:lvlOverride>
+    <w:lvlOverride w:ilvl="3">
+      <w:startOverride w:val="1"/>
+    </w:lvlOverride>
+    <w:lvlOverride w:ilvl="4">
+      <w:startOverride w:val="1"/>
+    </w:lvlOverride>
+    <w:lvlOverride w:ilvl="5">
+      <w:startOverride w:val="1"/>
+    </w:lvlOverride>
+    <w:lvlOverride w:ilvl="6">
+      <w:startOverride w:val="1"/>
+    </w:lvlOverride>
+    <w:lvlOverride w:ilvl="7">
+      <w:startOverride w:val="1"/>
+    </w:lvlOverride>
+    <w:lvlOverride w:ilvl="8">
+      <w:startOverride w:val="1"/>
+    </w:lvlOverride>
   </w:num>
 </w:numbering>
 </file>
@@ -2945,6 +3017,7 @@
   <w:style w:type="character" w:default="1" w:styleId="Fuentedeprrafopredeter">
     <w:name w:val="Default Paragraph Font"/>
     <w:uiPriority w:val="1"/>
+    <w:semiHidden/>
     <w:unhideWhenUsed/>
   </w:style>
   <w:style w:type="table" w:default="1" w:styleId="Tablanormal">

</xml_diff>

<commit_message>
Se agregó el diagrama de robustez del CU16 - Ver venta y se modificó su descripción de CU y se corrigió el diagrama de robustez del CU15
</commit_message>
<xml_diff>
--- a/Documentación/CU-16_VerVenta/Descripción.docx
+++ b/Documentación/CU-16_VerVenta/Descripción.docx
@@ -414,16 +414,7 @@
               <w:t xml:space="preserve">El </w:t>
             </w:r>
             <w:r>
-              <w:t xml:space="preserve">actor selecciona un elemento de la lista y da clic en el botón </w:t>
-            </w:r>
-            <w:r>
-              <w:t>“</w:t>
-            </w:r>
-            <w:r>
-              <w:t>Ver Detalle</w:t>
-            </w:r>
-            <w:r>
-              <w:t>”</w:t>
+              <w:t>actor selecciona un elemento de la lista</w:t>
             </w:r>
             <w:r>
               <w:t>.</w:t>
@@ -821,13 +812,13 @@
               <w:jc w:val="both"/>
             </w:pPr>
             <w:r>
-              <w:t>El sistema cierra la</w:t>
-            </w:r>
-            <w:r>
-              <w:t>s</w:t>
-            </w:r>
-            <w:r>
-              <w:t xml:space="preserve"> ventana </w:t>
+              <w:t xml:space="preserve">El sistema cierra </w:t>
+            </w:r>
+            <w:r>
+              <w:t>las ventanas</w:t>
+            </w:r>
+            <w:r>
+              <w:t xml:space="preserve"> </w:t>
             </w:r>
             <w:proofErr w:type="spellStart"/>
             <w:r>

</xml_diff>

<commit_message>
Se corrigió la descripción del CU16 - Ver venta
</commit_message>
<xml_diff>
--- a/Documentación/CU-16_VerVenta/Descripción.docx
+++ b/Documentación/CU-16_VerVenta/Descripción.docx
@@ -287,64 +287,112 @@
             <w:r>
               <w:t xml:space="preserve">El sistema muestra la ventana </w:t>
             </w:r>
+            <w:r>
+              <w:t>“</w:t>
+            </w:r>
             <w:proofErr w:type="spellStart"/>
             <w:r>
               <w:t>VerVentasView</w:t>
             </w:r>
             <w:proofErr w:type="spellEnd"/>
             <w:r>
+              <w:t>”</w:t>
+            </w:r>
+            <w:r>
               <w:t xml:space="preserve"> con una tabla que contiene las ventas</w:t>
             </w:r>
             <w:r>
               <w:t>,</w:t>
             </w:r>
             <w:r>
+              <w:t xml:space="preserve"> si el EMPLEADO tiene el puesto cajero,</w:t>
+            </w:r>
+            <w:r>
+              <w:t xml:space="preserve"> s</w:t>
+            </w:r>
+            <w:r>
+              <w:t xml:space="preserve">e </w:t>
+            </w:r>
+            <w:r>
+              <w:t>recuperan</w:t>
+            </w:r>
+            <w:r>
+              <w:t xml:space="preserve"> las ventas registradas después del último corte de caja</w:t>
+            </w:r>
+            <w:r>
+              <w:t xml:space="preserve">, si el EMPLEADO tiene el puesto administrador, se recuperan </w:t>
+            </w:r>
+            <w:r>
+              <w:t>todas las ventas realizadas</w:t>
+            </w:r>
+            <w:r>
+              <w:t>, también se muestran los campos</w:t>
+            </w:r>
+            <w:r>
               <w:t xml:space="preserve"> </w:t>
             </w:r>
             <w:r>
-              <w:t>filtrada de la siguiente manera según el actor</w:t>
-            </w:r>
-            <w:r>
-              <w:t>, si el EMPLEADO tiene el puesto cajero,</w:t>
-            </w:r>
-            <w:r>
-              <w:t xml:space="preserve"> s</w:t>
-            </w:r>
-            <w:r>
-              <w:t xml:space="preserve">e </w:t>
-            </w:r>
-            <w:r>
-              <w:t>recuperan</w:t>
-            </w:r>
-            <w:r>
-              <w:t xml:space="preserve"> las ventas registradas después del último corte de caja de la CAJA actual</w:t>
-            </w:r>
-            <w:r>
-              <w:t xml:space="preserve">, si el EMPLEADO tiene el puesto administrador, se recuperan </w:t>
-            </w:r>
-            <w:r>
-              <w:t>todas las ventas realizadas en el mes actual</w:t>
-            </w:r>
-            <w:r>
-              <w:t>, también se muestran los campos id de la venta, fecha y hora de registro</w:t>
+              <w:t>“N</w:t>
+            </w:r>
+            <w:r>
+              <w:t>o. de</w:t>
+            </w:r>
+            <w:r>
+              <w:t xml:space="preserve"> </w:t>
+            </w:r>
+            <w:r>
+              <w:t>V</w:t>
+            </w:r>
+            <w:r>
+              <w:t>enta</w:t>
+            </w:r>
+            <w:r>
+              <w:t>”</w:t>
+            </w:r>
+            <w:r>
+              <w:t xml:space="preserve">, </w:t>
+            </w:r>
+            <w:r>
+              <w:t>“Total de Venta”, “F</w:t>
+            </w:r>
+            <w:r>
+              <w:t xml:space="preserve">echa de </w:t>
+            </w:r>
+            <w:r>
+              <w:t>R</w:t>
+            </w:r>
+            <w:r>
+              <w:t>egistro</w:t>
+            </w:r>
+            <w:r>
+              <w:t xml:space="preserve">”, “No. De Caja” </w:t>
+            </w:r>
+            <w:r>
+              <w:t>y</w:t>
+            </w:r>
+            <w:r>
+              <w:t xml:space="preserve"> “Responsable de Caja” además</w:t>
+            </w:r>
+            <w:r>
+              <w:t xml:space="preserve"> muestra </w:t>
+            </w:r>
+            <w:r>
+              <w:t>tres</w:t>
+            </w:r>
+            <w:r>
+              <w:t xml:space="preserve"> botones</w:t>
+            </w:r>
+            <w:r>
+              <w:t xml:space="preserve"> dentro de la última columna de la tabla los cuales son</w:t>
+            </w:r>
+            <w:r>
+              <w:t xml:space="preserve"> “Ver Detalle”</w:t>
             </w:r>
             <w:r>
               <w:t xml:space="preserve"> y</w:t>
             </w:r>
             <w:r>
-              <w:t xml:space="preserve"> total de la venta </w:t>
-            </w:r>
-            <w:r>
-              <w:t xml:space="preserve">y muestra </w:t>
-            </w:r>
-            <w:r>
-              <w:t>cuatro</w:t>
-            </w:r>
-            <w:r>
-              <w:t xml:space="preserve"> botones “Ver Detalle”</w:t>
-            </w:r>
-            <w:r>
-              <w:t xml:space="preserve">, </w:t>
+              <w:t xml:space="preserve"> </w:t>
             </w:r>
             <w:r>
               <w:t>“</w:t>
@@ -374,10 +422,33 @@
               <w:t>n</w:t>
             </w:r>
             <w:r>
-              <w:t xml:space="preserve"> desactivado y </w:t>
-            </w:r>
-            <w:r>
-              <w:t xml:space="preserve"> el botón </w:t>
+              <w:t xml:space="preserve"> desactivado</w:t>
+            </w:r>
+            <w:r>
+              <w:t xml:space="preserve">s si </w:t>
+            </w:r>
+            <w:proofErr w:type="spellStart"/>
+            <w:r>
+              <w:t>el</w:t>
+            </w:r>
+            <w:proofErr w:type="spellEnd"/>
+            <w:r>
+              <w:t xml:space="preserve"> EMPLEADO tiene el puesto de cajero o si la </w:t>
+            </w:r>
+            <w:r>
+              <w:t>“</w:t>
+            </w:r>
+            <w:r>
+              <w:t>Fecha de Registro” es menor a la del mes actual</w:t>
+            </w:r>
+            <w:r>
+              <w:t xml:space="preserve"> y </w:t>
+            </w:r>
+            <w:r>
+              <w:t xml:space="preserve">muestra </w:t>
+            </w:r>
+            <w:r>
+              <w:t xml:space="preserve">el botón </w:t>
             </w:r>
             <w:r>
               <w:t>“</w:t>
@@ -414,7 +485,25 @@
               <w:t xml:space="preserve">El </w:t>
             </w:r>
             <w:r>
-              <w:t>actor selecciona un elemento de la lista</w:t>
+              <w:t>actor</w:t>
+            </w:r>
+            <w:r>
+              <w:t xml:space="preserve"> </w:t>
+            </w:r>
+            <w:r>
+              <w:t>da clic en</w:t>
+            </w:r>
+            <w:r>
+              <w:t xml:space="preserve"> el botón </w:t>
+            </w:r>
+            <w:r>
+              <w:t>“</w:t>
+            </w:r>
+            <w:r>
+              <w:t>Ver Detalle”</w:t>
+            </w:r>
+            <w:r>
+              <w:t xml:space="preserve"> de la VENTA deseada</w:t>
             </w:r>
             <w:r>
               <w:t>.</w:t>
@@ -430,13 +519,222 @@
               <w:jc w:val="both"/>
             </w:pPr>
             <w:r>
-              <w:t xml:space="preserve">El sistema activa el botón </w:t>
+              <w:t xml:space="preserve">El sistema </w:t>
+            </w:r>
+            <w:r>
+              <w:t xml:space="preserve">cierra la ventana </w:t>
             </w:r>
             <w:r>
               <w:t>“</w:t>
             </w:r>
-            <w:r>
-              <w:t>Ver Detalle”.</w:t>
+            <w:proofErr w:type="spellStart"/>
+            <w:r>
+              <w:t>VerVentasView</w:t>
+            </w:r>
+            <w:proofErr w:type="spellEnd"/>
+            <w:r>
+              <w:t>”</w:t>
+            </w:r>
+            <w:r>
+              <w:t xml:space="preserve"> y </w:t>
+            </w:r>
+            <w:r>
+              <w:t xml:space="preserve">muestra </w:t>
+            </w:r>
+            <w:r>
+              <w:t>la</w:t>
+            </w:r>
+            <w:r>
+              <w:t xml:space="preserve"> ventana</w:t>
+            </w:r>
+            <w:r>
+              <w:t xml:space="preserve"> </w:t>
+            </w:r>
+            <w:r>
+              <w:t>“</w:t>
+            </w:r>
+            <w:proofErr w:type="spellStart"/>
+            <w:r>
+              <w:t>VerVentaView</w:t>
+            </w:r>
+            <w:proofErr w:type="spellEnd"/>
+            <w:r>
+              <w:t>”</w:t>
+            </w:r>
+            <w:r>
+              <w:t xml:space="preserve"> con </w:t>
+            </w:r>
+            <w:r>
+              <w:t xml:space="preserve">una tabla de productos vendidos, con las columnas </w:t>
+            </w:r>
+            <w:r>
+              <w:t>“P</w:t>
+            </w:r>
+            <w:r>
+              <w:t>roducto</w:t>
+            </w:r>
+            <w:r>
+              <w:t>”</w:t>
+            </w:r>
+            <w:r>
+              <w:t xml:space="preserve">, </w:t>
+            </w:r>
+            <w:r>
+              <w:t>“P</w:t>
+            </w:r>
+            <w:r>
+              <w:t>recio</w:t>
+            </w:r>
+            <w:r>
+              <w:t>”</w:t>
+            </w:r>
+            <w:r>
+              <w:t xml:space="preserve">, </w:t>
+            </w:r>
+            <w:r>
+              <w:t>“C</w:t>
+            </w:r>
+            <w:r>
+              <w:t>antidad</w:t>
+            </w:r>
+            <w:r>
+              <w:t>”, “Promoción”</w:t>
+            </w:r>
+            <w:r>
+              <w:t xml:space="preserve"> y </w:t>
+            </w:r>
+            <w:r>
+              <w:t>“T</w:t>
+            </w:r>
+            <w:r>
+              <w:t>otal</w:t>
+            </w:r>
+            <w:r>
+              <w:t>”</w:t>
+            </w:r>
+            <w:r>
+              <w:t xml:space="preserve">, </w:t>
+            </w:r>
+            <w:r>
+              <w:t xml:space="preserve">también muestra los campos </w:t>
+            </w:r>
+            <w:r>
+              <w:t>“No.</w:t>
+            </w:r>
+            <w:r>
+              <w:t xml:space="preserve"> de </w:t>
+            </w:r>
+            <w:r>
+              <w:t>C</w:t>
+            </w:r>
+            <w:r>
+              <w:t>aja</w:t>
+            </w:r>
+            <w:r>
+              <w:t>”, “</w:t>
+            </w:r>
+            <w:proofErr w:type="gramStart"/>
+            <w:r>
+              <w:t>Responsable</w:t>
+            </w:r>
+            <w:proofErr w:type="gramEnd"/>
+            <w:r>
+              <w:t>”</w:t>
+            </w:r>
+            <w:r>
+              <w:t xml:space="preserve">, </w:t>
+            </w:r>
+            <w:r>
+              <w:t>“F</w:t>
+            </w:r>
+            <w:r>
+              <w:t>echa</w:t>
+            </w:r>
+            <w:r>
+              <w:t xml:space="preserve"> </w:t>
+            </w:r>
+            <w:r>
+              <w:t xml:space="preserve">de </w:t>
+            </w:r>
+            <w:r>
+              <w:t>R</w:t>
+            </w:r>
+            <w:r>
+              <w:t>egistro</w:t>
+            </w:r>
+            <w:r>
+              <w:t>”, “Subtotal”, “IVA” y</w:t>
+            </w:r>
+            <w:r>
+              <w:t xml:space="preserve"> </w:t>
+            </w:r>
+            <w:r>
+              <w:t>“T</w:t>
+            </w:r>
+            <w:r>
+              <w:t>otal</w:t>
+            </w:r>
+            <w:r>
+              <w:t xml:space="preserve"> de Venta”</w:t>
+            </w:r>
+            <w:r>
+              <w:t xml:space="preserve">, muestra </w:t>
+            </w:r>
+            <w:r>
+              <w:t xml:space="preserve">tres </w:t>
+            </w:r>
+            <w:proofErr w:type="spellStart"/>
+            <w:r>
+              <w:t>checkboxes</w:t>
+            </w:r>
+            <w:proofErr w:type="spellEnd"/>
+            <w:r>
+              <w:t xml:space="preserve"> </w:t>
+            </w:r>
+            <w:r>
+              <w:t>“</w:t>
+            </w:r>
+            <w:r>
+              <w:t>Efectivo</w:t>
+            </w:r>
+            <w:r>
+              <w:t>”</w:t>
+            </w:r>
+            <w:r>
+              <w:t>, “Tarjeta” y “Monedero” y muestra seleccionados los utilizados en la VENTA</w:t>
+            </w:r>
+            <w:r>
+              <w:t>,</w:t>
+            </w:r>
+            <w:r>
+              <w:t xml:space="preserve"> además muestra el pago de cada uno de los métodos de pago seleccionados, muestra el </w:t>
+            </w:r>
+            <w:r>
+              <w:t>“</w:t>
+            </w:r>
+            <w:r>
+              <w:t>Monto Pagado</w:t>
+            </w:r>
+            <w:r>
+              <w:t>”</w:t>
+            </w:r>
+            <w:r>
+              <w:t xml:space="preserve"> y</w:t>
+            </w:r>
+            <w:r>
+              <w:t xml:space="preserve"> el botón </w:t>
+            </w:r>
+            <w:r>
+              <w:t>“</w:t>
+            </w:r>
+            <w:r>
+              <w:t>Volver</w:t>
+            </w:r>
+            <w:r>
+              <w:t>”</w:t>
+            </w:r>
+            <w:r>
+              <w:t>.</w:t>
             </w:r>
           </w:p>
           <w:p>
@@ -449,16 +747,16 @@
               <w:jc w:val="both"/>
             </w:pPr>
             <w:r>
-              <w:t xml:space="preserve">El actor da clic en </w:t>
-            </w:r>
-            <w:r>
-              <w:t xml:space="preserve">el botón </w:t>
-            </w:r>
-            <w:r>
-              <w:t>“</w:t>
-            </w:r>
-            <w:r>
-              <w:t>Ver Detalle”.</w:t>
+              <w:t>El actor revisa los detalles de la venta y hace clic en el botón “</w:t>
+            </w:r>
+            <w:r>
+              <w:t>Volver</w:t>
+            </w:r>
+            <w:r>
+              <w:t>”</w:t>
+            </w:r>
+            <w:r>
+              <w:t>.</w:t>
             </w:r>
           </w:p>
           <w:p>
@@ -471,69 +769,62 @@
               <w:jc w:val="both"/>
             </w:pPr>
             <w:r>
-              <w:t xml:space="preserve">El sistema </w:t>
-            </w:r>
-            <w:r>
-              <w:t xml:space="preserve">cierra la ventana </w:t>
+              <w:t xml:space="preserve">El sistema cierra la ventana </w:t>
+            </w:r>
+            <w:r>
+              <w:t>“</w:t>
             </w:r>
             <w:proofErr w:type="spellStart"/>
             <w:r>
+              <w:t>VerVenta</w:t>
+            </w:r>
+            <w:r>
+              <w:t>View</w:t>
+            </w:r>
+            <w:proofErr w:type="spellEnd"/>
+            <w:r>
+              <w:t>”</w:t>
+            </w:r>
+            <w:r>
+              <w:t xml:space="preserve"> y </w:t>
+            </w:r>
+            <w:r>
+              <w:t xml:space="preserve">muestra la ventana </w:t>
+            </w:r>
+            <w:r>
+              <w:t>“</w:t>
+            </w:r>
+            <w:proofErr w:type="spellStart"/>
+            <w:r>
               <w:t>VerVentasView</w:t>
             </w:r>
             <w:proofErr w:type="spellEnd"/>
             <w:r>
-              <w:t xml:space="preserve"> y </w:t>
-            </w:r>
-            <w:r>
-              <w:t xml:space="preserve">muestra </w:t>
-            </w:r>
-            <w:r>
-              <w:t>la</w:t>
-            </w:r>
-            <w:r>
-              <w:t xml:space="preserve"> ventana</w:t>
-            </w:r>
-            <w:r>
-              <w:t xml:space="preserve"> </w:t>
+              <w:t>”</w:t>
+            </w:r>
+            <w:r>
+              <w:t xml:space="preserve"> con </w:t>
+            </w:r>
+            <w:r>
+              <w:t xml:space="preserve">la tabla, los campos y los </w:t>
+            </w:r>
+            <w:r>
+              <w:t>botones que</w:t>
+            </w:r>
+            <w:r>
+              <w:t xml:space="preserve"> el sistema mostró</w:t>
+            </w:r>
+            <w:r>
+              <w:t xml:space="preserve"> anteriormente</w:t>
+            </w:r>
+            <w:r>
+              <w:t xml:space="preserve"> y recuperando la información de las </w:t>
             </w:r>
             <w:proofErr w:type="spellStart"/>
             <w:r>
-              <w:t>VerVentaView</w:t>
+              <w:t>VENTAs</w:t>
             </w:r>
             <w:proofErr w:type="spellEnd"/>
-            <w:r>
-              <w:t xml:space="preserve"> con </w:t>
-            </w:r>
-            <w:r>
-              <w:t xml:space="preserve">una tabla de productos vendidos, con las columnas producto, precio, cantidad y total, </w:t>
-            </w:r>
-            <w:r>
-              <w:t xml:space="preserve">también muestra los campos id de la caja, fecha y hora de registro y total de venta, muestra una etiqueta de método de pago, y tres </w:t>
-            </w:r>
-            <w:r>
-              <w:t>campos</w:t>
-            </w:r>
-            <w:r>
-              <w:t xml:space="preserve">, </w:t>
-            </w:r>
-            <w:r>
-              <w:t>efectivo</w:t>
-            </w:r>
-            <w:r>
-              <w:t>, tarjeta y monedero</w:t>
-            </w:r>
-            <w:r>
-              <w:t xml:space="preserve"> y el botón </w:t>
-            </w:r>
-            <w:r>
-              <w:t>“</w:t>
-            </w:r>
-            <w:r>
-              <w:t>Volver</w:t>
-            </w:r>
-            <w:r>
-              <w:t>”</w:t>
-            </w:r>
             <w:r>
               <w:t>.</w:t>
             </w:r>
@@ -548,10 +839,16 @@
               <w:jc w:val="both"/>
             </w:pPr>
             <w:r>
-              <w:t>El actor revisa los detalles de la venta y hace clic en el botón “</w:t>
-            </w:r>
-            <w:r>
-              <w:t>Volver</w:t>
+              <w:t xml:space="preserve">El actor da clic el </w:t>
+            </w:r>
+            <w:r>
+              <w:t xml:space="preserve">botón </w:t>
+            </w:r>
+            <w:r>
+              <w:t>“</w:t>
+            </w:r>
+            <w:r>
+              <w:t>Salir</w:t>
             </w:r>
             <w:r>
               <w:t>”</w:t>
@@ -572,92 +869,17 @@
             <w:r>
               <w:t xml:space="preserve">El sistema cierra la ventana </w:t>
             </w:r>
+            <w:r>
+              <w:t>“</w:t>
+            </w:r>
             <w:proofErr w:type="spellStart"/>
             <w:r>
-              <w:t>VerVenta</w:t>
-            </w:r>
-            <w:r>
-              <w:t>View</w:t>
+              <w:t>VerVentasView</w:t>
             </w:r>
             <w:proofErr w:type="spellEnd"/>
             <w:r>
-              <w:t xml:space="preserve"> y </w:t>
-            </w:r>
-            <w:r>
-              <w:t xml:space="preserve">muestra la ventana </w:t>
-            </w:r>
-            <w:proofErr w:type="spellStart"/>
-            <w:r>
-              <w:t>VerVentasView</w:t>
-            </w:r>
-            <w:proofErr w:type="spellEnd"/>
-            <w:r>
-              <w:t xml:space="preserve"> con </w:t>
-            </w:r>
-            <w:r>
-              <w:t xml:space="preserve">la tabla, los campos y los </w:t>
-            </w:r>
-            <w:r>
-              <w:t>botones que</w:t>
-            </w:r>
-            <w:r>
-              <w:t xml:space="preserve"> el sistema mostró</w:t>
-            </w:r>
-            <w:r>
-              <w:t xml:space="preserve"> anteriormente</w:t>
-            </w:r>
-            <w:r>
-              <w:t xml:space="preserve"> y recuperando la información de las ventas</w:t>
-            </w:r>
-            <w:r>
-              <w:t>.</w:t>
-            </w:r>
-          </w:p>
-          <w:p>
-            <w:pPr>
-              <w:pStyle w:val="Prrafodelista"/>
-              <w:numPr>
-                <w:ilvl w:val="0"/>
-                <w:numId w:val="1"/>
-              </w:numPr>
-              <w:jc w:val="both"/>
-            </w:pPr>
-            <w:r>
-              <w:t xml:space="preserve">El actor da clic el </w:t>
-            </w:r>
-            <w:r>
-              <w:t xml:space="preserve">botón </w:t>
-            </w:r>
-            <w:r>
-              <w:t>“</w:t>
-            </w:r>
-            <w:r>
-              <w:t>Salir</w:t>
-            </w:r>
-            <w:r>
               <w:t>”</w:t>
             </w:r>
-            <w:r>
-              <w:t>.</w:t>
-            </w:r>
-          </w:p>
-          <w:p>
-            <w:pPr>
-              <w:pStyle w:val="Prrafodelista"/>
-              <w:numPr>
-                <w:ilvl w:val="0"/>
-                <w:numId w:val="1"/>
-              </w:numPr>
-              <w:jc w:val="both"/>
-            </w:pPr>
-            <w:r>
-              <w:t xml:space="preserve">El sistema cierra la ventana </w:t>
-            </w:r>
-            <w:proofErr w:type="spellStart"/>
-            <w:r>
-              <w:t>VerVentasView</w:t>
-            </w:r>
-            <w:proofErr w:type="spellEnd"/>
             <w:r>
               <w:t>.</w:t>
             </w:r>
@@ -729,10 +951,24 @@
               <w:jc w:val="both"/>
             </w:pPr>
             <w:r>
-              <w:t>Si no existen ventas después del último corte</w:t>
-            </w:r>
-            <w:r>
-              <w:t xml:space="preserve"> para el cajero o en el mes actual para el administrador.</w:t>
+              <w:t xml:space="preserve">Si no existen </w:t>
+            </w:r>
+            <w:proofErr w:type="spellStart"/>
+            <w:r>
+              <w:t>VENTA</w:t>
+            </w:r>
+            <w:r>
+              <w:t>s</w:t>
+            </w:r>
+            <w:proofErr w:type="spellEnd"/>
+            <w:r>
+              <w:t xml:space="preserve"> después del último corte</w:t>
+            </w:r>
+            <w:r>
+              <w:t xml:space="preserve"> para el cajero</w:t>
+            </w:r>
+            <w:r>
+              <w:t>.</w:t>
             </w:r>
           </w:p>
           <w:p>
@@ -747,12 +983,18 @@
             <w:r>
               <w:t xml:space="preserve">El sistema muestra la ventana </w:t>
             </w:r>
+            <w:r>
+              <w:t>“</w:t>
+            </w:r>
             <w:proofErr w:type="spellStart"/>
             <w:r>
               <w:t>InfoView</w:t>
             </w:r>
             <w:proofErr w:type="spellEnd"/>
             <w:r>
+              <w:t>”</w:t>
+            </w:r>
+            <w:r>
               <w:t xml:space="preserve"> con el mensaje </w:t>
             </w:r>
             <w:r>
@@ -762,13 +1004,7 @@
               <w:t xml:space="preserve">No se encontraron ventas </w:t>
             </w:r>
             <w:r>
-              <w:t xml:space="preserve">desde el último [mes </w:t>
-            </w:r>
-            <w:r>
-              <w:t xml:space="preserve">| </w:t>
-            </w:r>
-            <w:r>
-              <w:t>corte]</w:t>
+              <w:t>desde el último corte</w:t>
             </w:r>
             <w:r>
               <w:t xml:space="preserve">” y un botón </w:t>
@@ -820,6 +1056,9 @@
             <w:r>
               <w:t xml:space="preserve"> </w:t>
             </w:r>
+            <w:r>
+              <w:t>“</w:t>
+            </w:r>
             <w:proofErr w:type="spellStart"/>
             <w:r>
               <w:t>Info</w:t>
@@ -829,16 +1068,25 @@
             </w:r>
             <w:proofErr w:type="spellEnd"/>
             <w:r>
+              <w:t>”</w:t>
+            </w:r>
+            <w:r>
               <w:t xml:space="preserve"> y</w:t>
             </w:r>
             <w:r>
               <w:t xml:space="preserve"> </w:t>
             </w:r>
+            <w:r>
+              <w:t>“</w:t>
+            </w:r>
             <w:proofErr w:type="spellStart"/>
             <w:r>
               <w:t>VerVentasView</w:t>
             </w:r>
             <w:proofErr w:type="spellEnd"/>
+            <w:r>
+              <w:t>”</w:t>
+            </w:r>
             <w:r>
               <w:t xml:space="preserve"> regresa al flujo normal en el </w:t>
             </w:r>
@@ -894,11 +1142,17 @@
               <w:lastRenderedPageBreak/>
               <w:t xml:space="preserve">El sistema muestra en pantalla la ventana </w:t>
             </w:r>
+            <w:r>
+              <w:t>“</w:t>
+            </w:r>
             <w:proofErr w:type="spellStart"/>
             <w:r>
               <w:t>ErrorView</w:t>
             </w:r>
             <w:proofErr w:type="spellEnd"/>
+            <w:r>
+              <w:t>”</w:t>
+            </w:r>
             <w:r>
               <w:t xml:space="preserve"> con el mensaje “No se pudo conectar a la red del supermercado, inténtelo de nuevo más tarde” junto con un botón de aceptar.</w:t>
             </w:r>
@@ -928,14 +1182,23 @@
             <w:r>
               <w:t xml:space="preserve">El sistema cierra las ventanas </w:t>
             </w:r>
+            <w:r>
+              <w:t>“</w:t>
+            </w:r>
             <w:proofErr w:type="spellStart"/>
             <w:r>
               <w:t>ErrorView</w:t>
             </w:r>
             <w:proofErr w:type="spellEnd"/>
             <w:r>
+              <w:t>”</w:t>
+            </w:r>
+            <w:r>
               <w:t xml:space="preserve"> y </w:t>
             </w:r>
+            <w:r>
+              <w:t>“</w:t>
+            </w:r>
             <w:proofErr w:type="spellStart"/>
             <w:r>
               <w:t>Ver</w:t>
@@ -950,6 +1213,9 @@
               <w:t>View</w:t>
             </w:r>
             <w:proofErr w:type="spellEnd"/>
+            <w:r>
+              <w:t>”</w:t>
+            </w:r>
             <w:r>
               <w:t xml:space="preserve">. </w:t>
             </w:r>
@@ -1003,7 +1269,13 @@
               <w:t xml:space="preserve">POS-01 </w:t>
             </w:r>
             <w:r>
-              <w:t>El actor ha visualizado correctamente el detalle de una venta seleccionada.</w:t>
+              <w:t xml:space="preserve">El actor ha visualizado correctamente el detalle de una </w:t>
+            </w:r>
+            <w:r>
+              <w:t>VENTA</w:t>
+            </w:r>
+            <w:r>
+              <w:t xml:space="preserve"> seleccionada.</w:t>
             </w:r>
           </w:p>
         </w:tc>

</xml_diff>

<commit_message>
Se corrigió la descripción del CU16
</commit_message>
<xml_diff>
--- a/Documentación/CU-16_VerVenta/Descripción.docx
+++ b/Documentación/CU-16_VerVenta/Descripción.docx
@@ -83,16 +83,11 @@
               <w:jc w:val="both"/>
             </w:pPr>
             <w:r>
-              <w:t xml:space="preserve">El caso de uso tiene como finalidad mostrar una lista de las </w:t>
-            </w:r>
-            <w:proofErr w:type="spellStart"/>
-            <w:r>
-              <w:t>VENTA</w:t>
+              <w:t>El caso de uso tiene como finalidad mostrar una lista de las VENTA</w:t>
             </w:r>
             <w:r>
               <w:t>s</w:t>
             </w:r>
-            <w:proofErr w:type="spellEnd"/>
             <w:r>
               <w:t xml:space="preserve"> registradas en el sistema, con la posibilidad de acceder al detalle de una venta seleccionada.</w:t>
             </w:r>
@@ -290,11 +285,9 @@
             <w:r>
               <w:t>“</w:t>
             </w:r>
-            <w:proofErr w:type="spellStart"/>
             <w:r>
               <w:t>VerVentasView</w:t>
             </w:r>
-            <w:proofErr w:type="spellEnd"/>
             <w:r>
               <w:t>”</w:t>
             </w:r>
@@ -317,7 +310,16 @@
               <w:t>recuperan</w:t>
             </w:r>
             <w:r>
-              <w:t xml:space="preserve"> las ventas registradas después del último corte de caja</w:t>
+              <w:t xml:space="preserve"> las </w:t>
+            </w:r>
+            <w:r>
+              <w:t>VENTA</w:t>
+            </w:r>
+            <w:r>
+              <w:t>s</w:t>
+            </w:r>
+            <w:r>
+              <w:t xml:space="preserve"> registradas después del último corte de caja</w:t>
             </w:r>
             <w:r>
               <w:t xml:space="preserve">, si el EMPLEADO tiene el puesto administrador, se recuperan </w:t>
@@ -425,15 +427,7 @@
               <w:t xml:space="preserve"> desactivado</w:t>
             </w:r>
             <w:r>
-              <w:t xml:space="preserve">s si </w:t>
-            </w:r>
-            <w:proofErr w:type="spellStart"/>
-            <w:r>
-              <w:t>el</w:t>
-            </w:r>
-            <w:proofErr w:type="spellEnd"/>
-            <w:r>
-              <w:t xml:space="preserve"> EMPLEADO tiene el puesto de cajero o si la </w:t>
+              <w:t xml:space="preserve">s si el EMPLEADO tiene el puesto de cajero o si la </w:t>
             </w:r>
             <w:r>
               <w:t>“</w:t>
@@ -527,11 +521,9 @@
             <w:r>
               <w:t>“</w:t>
             </w:r>
-            <w:proofErr w:type="spellStart"/>
             <w:r>
               <w:t>VerVentasView</w:t>
             </w:r>
-            <w:proofErr w:type="spellEnd"/>
             <w:r>
               <w:t>”</w:t>
             </w:r>
@@ -553,11 +545,9 @@
             <w:r>
               <w:t>“</w:t>
             </w:r>
-            <w:proofErr w:type="spellStart"/>
             <w:r>
               <w:t>VerVentaView</w:t>
             </w:r>
-            <w:proofErr w:type="spellEnd"/>
             <w:r>
               <w:t>”</w:t>
             </w:r>
@@ -631,15 +621,7 @@
               <w:t>aja</w:t>
             </w:r>
             <w:r>
-              <w:t>”, “</w:t>
-            </w:r>
-            <w:proofErr w:type="gramStart"/>
-            <w:r>
-              <w:t>Responsable</w:t>
-            </w:r>
-            <w:proofErr w:type="gramEnd"/>
-            <w:r>
-              <w:t>”</w:t>
+              <w:t>”, “Responsable”</w:t>
             </w:r>
             <w:r>
               <w:t xml:space="preserve">, </w:t>
@@ -681,13 +663,8 @@
               <w:t xml:space="preserve">, muestra </w:t>
             </w:r>
             <w:r>
-              <w:t xml:space="preserve">tres </w:t>
-            </w:r>
-            <w:proofErr w:type="spellStart"/>
-            <w:r>
-              <w:t>checkboxes</w:t>
-            </w:r>
-            <w:proofErr w:type="spellEnd"/>
+              <w:t>tres checkboxes</w:t>
+            </w:r>
             <w:r>
               <w:t xml:space="preserve"> </w:t>
             </w:r>
@@ -774,14 +751,12 @@
             <w:r>
               <w:t>“</w:t>
             </w:r>
-            <w:proofErr w:type="spellStart"/>
             <w:r>
               <w:t>VerVenta</w:t>
             </w:r>
             <w:r>
               <w:t>View</w:t>
             </w:r>
-            <w:proofErr w:type="spellEnd"/>
             <w:r>
               <w:t>”</w:t>
             </w:r>
@@ -794,11 +769,9 @@
             <w:r>
               <w:t>“</w:t>
             </w:r>
-            <w:proofErr w:type="spellStart"/>
             <w:r>
               <w:t>VerVentasView</w:t>
             </w:r>
-            <w:proofErr w:type="spellEnd"/>
             <w:r>
               <w:t>”</w:t>
             </w:r>
@@ -820,11 +793,9 @@
             <w:r>
               <w:t xml:space="preserve"> y recuperando la información de las </w:t>
             </w:r>
-            <w:proofErr w:type="spellStart"/>
             <w:r>
               <w:t>VENTAs</w:t>
             </w:r>
-            <w:proofErr w:type="spellEnd"/>
             <w:r>
               <w:t>.</w:t>
             </w:r>
@@ -872,11 +843,9 @@
             <w:r>
               <w:t>“</w:t>
             </w:r>
-            <w:proofErr w:type="spellStart"/>
             <w:r>
               <w:t>VerVentasView</w:t>
             </w:r>
-            <w:proofErr w:type="spellEnd"/>
             <w:r>
               <w:t>”</w:t>
             </w:r>
@@ -953,16 +922,11 @@
             <w:r>
               <w:t xml:space="preserve">Si no existen </w:t>
             </w:r>
-            <w:proofErr w:type="spellStart"/>
             <w:r>
               <w:t>VENTA</w:t>
             </w:r>
             <w:r>
-              <w:t>s</w:t>
-            </w:r>
-            <w:proofErr w:type="spellEnd"/>
-            <w:r>
-              <w:t xml:space="preserve"> después del último corte</w:t>
+              <w:t>s después del último corte</w:t>
             </w:r>
             <w:r>
               <w:t xml:space="preserve"> para el cajero</w:t>
@@ -986,11 +950,9 @@
             <w:r>
               <w:t>“</w:t>
             </w:r>
-            <w:proofErr w:type="spellStart"/>
             <w:r>
               <w:t>InfoView</w:t>
             </w:r>
-            <w:proofErr w:type="spellEnd"/>
             <w:r>
               <w:t>”</w:t>
             </w:r>
@@ -1059,14 +1021,12 @@
             <w:r>
               <w:t>“</w:t>
             </w:r>
-            <w:proofErr w:type="spellStart"/>
             <w:r>
               <w:t>Info</w:t>
             </w:r>
             <w:r>
               <w:t>View</w:t>
             </w:r>
-            <w:proofErr w:type="spellEnd"/>
             <w:r>
               <w:t>”</w:t>
             </w:r>
@@ -1079,11 +1039,9 @@
             <w:r>
               <w:t>“</w:t>
             </w:r>
-            <w:proofErr w:type="spellStart"/>
             <w:r>
               <w:t>VerVentasView</w:t>
             </w:r>
-            <w:proofErr w:type="spellEnd"/>
             <w:r>
               <w:t>”</w:t>
             </w:r>
@@ -1145,11 +1103,9 @@
             <w:r>
               <w:t>“</w:t>
             </w:r>
-            <w:proofErr w:type="spellStart"/>
             <w:r>
               <w:t>ErrorView</w:t>
             </w:r>
-            <w:proofErr w:type="spellEnd"/>
             <w:r>
               <w:t>”</w:t>
             </w:r>
@@ -1185,11 +1141,9 @@
             <w:r>
               <w:t>“</w:t>
             </w:r>
-            <w:proofErr w:type="spellStart"/>
             <w:r>
               <w:t>ErrorView</w:t>
             </w:r>
-            <w:proofErr w:type="spellEnd"/>
             <w:r>
               <w:t>”</w:t>
             </w:r>
@@ -1199,7 +1153,6 @@
             <w:r>
               <w:t>“</w:t>
             </w:r>
-            <w:proofErr w:type="spellStart"/>
             <w:r>
               <w:t>Ver</w:t>
             </w:r>
@@ -1212,7 +1165,6 @@
             <w:r>
               <w:t>View</w:t>
             </w:r>
-            <w:proofErr w:type="spellEnd"/>
             <w:r>
               <w:t>”</w:t>
             </w:r>

</xml_diff>